<commit_message>
Added Repository Access Info
</commit_message>
<xml_diff>
--- a/Project Charter - Social Network.docx
+++ b/Project Charter - Social Network.docx
@@ -1,6 +1,6 @@
 
 <file path=word/document.xml><?xml version="1.0" encoding="utf-8"?>
-<w:document xmlns:wpc="http://schemas.microsoft.com/office/word/2010/wordprocessingCanvas" xmlns:mc="http://schemas.openxmlformats.org/markup-compatibility/2006" xmlns:o="urn:schemas-microsoft-com:office:office" xmlns:r="http://schemas.openxmlformats.org/officeDocument/2006/relationships" xmlns:m="http://schemas.openxmlformats.org/officeDocument/2006/math" xmlns:v="urn:schemas-microsoft-com:vml" xmlns:wp14="http://schemas.microsoft.com/office/word/2010/wordprocessingDrawing" xmlns:wp="http://schemas.openxmlformats.org/drawingml/2006/wordprocessingDrawing" xmlns:w="http://schemas.openxmlformats.org/wordprocessingml/2006/main" xmlns:w14="http://schemas.microsoft.com/office/word/2010/wordml" xmlns:w10="urn:schemas-microsoft-com:office:word" xmlns:wpg="http://schemas.microsoft.com/office/word/2010/wordprocessingGroup" xmlns:wpi="http://schemas.microsoft.com/office/word/2010/wordprocessingInk" xmlns:wne="http://schemas.microsoft.com/office/word/2006/wordml" xmlns:wps="http://schemas.microsoft.com/office/word/2010/wordprocessingShape" mc:Ignorable="w14 wp14">
+<w:document xmlns:wpc="http://schemas.microsoft.com/office/word/2010/wordprocessingCanvas" xmlns:mc="http://schemas.openxmlformats.org/markup-compatibility/2006" xmlns:o="urn:schemas-microsoft-com:office:office" xmlns:r="http://schemas.openxmlformats.org/officeDocument/2006/relationships" xmlns:m="http://schemas.openxmlformats.org/officeDocument/2006/math" xmlns:v="urn:schemas-microsoft-com:vml" xmlns:wp14="http://schemas.microsoft.com/office/word/2010/wordprocessingDrawing" xmlns:wp="http://schemas.openxmlformats.org/drawingml/2006/wordprocessingDrawing" xmlns:w10="urn:schemas-microsoft-com:office:word" xmlns:w="http://schemas.openxmlformats.org/wordprocessingml/2006/main" xmlns:w14="http://schemas.microsoft.com/office/word/2010/wordml" xmlns:wpg="http://schemas.microsoft.com/office/word/2010/wordprocessingGroup" xmlns:wpi="http://schemas.microsoft.com/office/word/2010/wordprocessingInk" xmlns:wne="http://schemas.microsoft.com/office/word/2006/wordml" xmlns:wps="http://schemas.microsoft.com/office/word/2010/wordprocessingShape" mc:Ignorable="w14 wp14">
   <w:body>
     <w:p>
       <w:pPr>
@@ -85,34 +85,56 @@
           <w:rFonts w:ascii="Arial" w:hAnsi="Arial"/>
         </w:rPr>
       </w:pPr>
-      <w:r>
-        <w:rPr>
-          <w:rFonts w:ascii="Arial" w:hAnsi="Arial"/>
-        </w:rPr>
-        <w:t>Jaime Ortega, Stephen Kercher, Zhixuan Yu, Fang</w:t>
-      </w:r>
-      <w:r>
-        <w:rPr>
-          <w:rFonts w:hint="eastAsia" w:ascii="Arial" w:hAnsi="Arial"/>
-          <w:lang w:val="en-US" w:eastAsia="zh-CN"/>
+      <w:bookmarkStart w:id="0" w:name="_GoBack"/>
+      <w:r>
+        <w:rPr>
+          <w:rFonts w:ascii="Arial" w:hAnsi="Arial"/>
+        </w:rPr>
+        <w:t xml:space="preserve">Jaime Ortega, Stephen Kercher, </w:t>
+      </w:r>
+      <w:proofErr w:type="spellStart"/>
+      <w:r>
+        <w:rPr>
+          <w:rFonts w:ascii="Arial" w:hAnsi="Arial"/>
+        </w:rPr>
+        <w:t>Zhixuan</w:t>
+      </w:r>
+      <w:proofErr w:type="spellEnd"/>
+      <w:r>
+        <w:rPr>
+          <w:rFonts w:ascii="Arial" w:hAnsi="Arial"/>
+        </w:rPr>
+        <w:t xml:space="preserve"> Yu, </w:t>
+      </w:r>
+      <w:proofErr w:type="spellStart"/>
+      <w:r>
+        <w:rPr>
+          <w:rFonts w:ascii="Arial" w:hAnsi="Arial"/>
+        </w:rPr>
+        <w:t>Fang</w:t>
+      </w:r>
+      <w:r>
+        <w:rPr>
+          <w:rFonts w:ascii="Arial" w:hAnsi="Arial" w:hint="eastAsia"/>
+          <w:lang w:eastAsia="zh-CN"/>
         </w:rPr>
         <w:t>fang</w:t>
       </w:r>
+      <w:proofErr w:type="spellEnd"/>
       <w:r>
         <w:rPr>
           <w:rFonts w:ascii="Arial" w:hAnsi="Arial"/>
         </w:rPr>
         <w:t xml:space="preserve"> Sun, </w:t>
       </w:r>
-      <w:bookmarkStart w:id="0" w:name="_GoBack"/>
-      <w:bookmarkEnd w:id="0"/>
-      <w:r>
-        <w:rPr>
-          <w:rFonts w:ascii="Arial" w:hAnsi="Arial"/>
-        </w:rPr>
-        <w:t xml:space="preserve"> Di Pan</w:t>
-      </w:r>
-    </w:p>
+      <w:r>
+        <w:rPr>
+          <w:rFonts w:ascii="Arial" w:hAnsi="Arial"/>
+        </w:rPr>
+        <w:t>Di Pan</w:t>
+      </w:r>
+    </w:p>
+    <w:bookmarkEnd w:id="0"/>
     <w:p>
       <w:pPr>
         <w:rPr>
@@ -145,7 +167,33 @@
         <w:rPr>
           <w:rFonts w:ascii="Arial" w:hAnsi="Arial"/>
         </w:rPr>
-        <w:t>It’s very difficult for students on campus to connect with other students for help on assignments and studying in their courses. To solve this problem, we propose an online solution for Purdue students where they can connect with students assigned with the same course number. Our solution is unique because it’s a student centric social network specifically tailored to college students with the sole purpose of helping them excel in their academic endeavors by allowing them to connect, share, and collaborate relevant information about their courses.</w:t>
+        <w:t xml:space="preserve">It’s very difficult for students on campus to connect with other students for help on assignments and studying in </w:t>
+      </w:r>
+      <w:r>
+        <w:rPr>
+          <w:rFonts w:ascii="Arial" w:hAnsi="Arial"/>
+        </w:rPr>
+        <w:t>their courses. To solve this problem, we propose an online solution for Purdue students where they can connect with students assigned with the same course number. Our solution is unique because it’s a student centric social network specifically tailored to</w:t>
+      </w:r>
+      <w:r>
+        <w:rPr>
+          <w:rFonts w:ascii="Arial" w:hAnsi="Arial"/>
+        </w:rPr>
+        <w:t xml:space="preserve"> college students with the sole purpose of helping them excel in their academic endeavors by allowing them to connect, share, and </w:t>
+      </w:r>
+      <w:proofErr w:type="gramStart"/>
+      <w:r>
+        <w:rPr>
+          <w:rFonts w:ascii="Arial" w:hAnsi="Arial"/>
+        </w:rPr>
+        <w:t>collaborate</w:t>
+      </w:r>
+      <w:proofErr w:type="gramEnd"/>
+      <w:r>
+        <w:rPr>
+          <w:rFonts w:ascii="Arial" w:hAnsi="Arial"/>
+        </w:rPr>
+        <w:t xml:space="preserve"> relevant information about their courses.</w:t>
       </w:r>
     </w:p>
     <w:p>
@@ -172,7 +220,7 @@
     </w:p>
     <w:p>
       <w:pPr>
-        <w:pStyle w:val="4"/>
+        <w:pStyle w:val="ListParagraph1"/>
         <w:numPr>
           <w:ilvl w:val="0"/>
           <w:numId w:val="1"/>
@@ -185,12 +233,18 @@
         <w:rPr>
           <w:rFonts w:ascii="Arial" w:hAnsi="Arial"/>
         </w:rPr>
-        <w:t>Search engine to locate courses through course number and/or section</w:t>
-      </w:r>
-    </w:p>
-    <w:p>
-      <w:pPr>
-        <w:pStyle w:val="4"/>
+        <w:t>Search engine to locate courses through course numbe</w:t>
+      </w:r>
+      <w:r>
+        <w:rPr>
+          <w:rFonts w:ascii="Arial" w:hAnsi="Arial"/>
+        </w:rPr>
+        <w:t>r and/or section</w:t>
+      </w:r>
+    </w:p>
+    <w:p>
+      <w:pPr>
+        <w:pStyle w:val="ListParagraph1"/>
         <w:numPr>
           <w:ilvl w:val="0"/>
           <w:numId w:val="1"/>
@@ -208,7 +262,7 @@
     </w:p>
     <w:p>
       <w:pPr>
-        <w:pStyle w:val="4"/>
+        <w:pStyle w:val="ListParagraph1"/>
         <w:numPr>
           <w:ilvl w:val="1"/>
           <w:numId w:val="1"/>
@@ -226,7 +280,7 @@
     </w:p>
     <w:p>
       <w:pPr>
-        <w:pStyle w:val="4"/>
+        <w:pStyle w:val="ListParagraph1"/>
         <w:numPr>
           <w:ilvl w:val="1"/>
           <w:numId w:val="1"/>
@@ -244,7 +298,7 @@
     </w:p>
     <w:p>
       <w:pPr>
-        <w:pStyle w:val="4"/>
+        <w:pStyle w:val="ListParagraph1"/>
         <w:numPr>
           <w:ilvl w:val="1"/>
           <w:numId w:val="1"/>
@@ -257,12 +311,18 @@
         <w:rPr>
           <w:rFonts w:ascii="Arial" w:hAnsi="Arial"/>
         </w:rPr>
-        <w:t>Group and Individual Messaging so students can find study groups and partners or help each other</w:t>
-      </w:r>
-    </w:p>
-    <w:p>
-      <w:pPr>
-        <w:pStyle w:val="4"/>
+        <w:t>Group and Individual Messaging so students can find study grou</w:t>
+      </w:r>
+      <w:r>
+        <w:rPr>
+          <w:rFonts w:ascii="Arial" w:hAnsi="Arial"/>
+        </w:rPr>
+        <w:t>ps and partners or help each other</w:t>
+      </w:r>
+    </w:p>
+    <w:p>
+      <w:pPr>
+        <w:pStyle w:val="ListParagraph1"/>
         <w:numPr>
           <w:ilvl w:val="1"/>
           <w:numId w:val="1"/>
@@ -280,7 +340,7 @@
     </w:p>
     <w:p>
       <w:pPr>
-        <w:pStyle w:val="4"/>
+        <w:pStyle w:val="ListParagraph1"/>
         <w:numPr>
           <w:ilvl w:val="1"/>
           <w:numId w:val="1"/>
@@ -298,7 +358,7 @@
     </w:p>
     <w:p>
       <w:pPr>
-        <w:pStyle w:val="4"/>
+        <w:pStyle w:val="ListParagraph1"/>
         <w:numPr>
           <w:ilvl w:val="0"/>
           <w:numId w:val="1"/>
@@ -316,7 +376,7 @@
     </w:p>
     <w:p>
       <w:pPr>
-        <w:pStyle w:val="4"/>
+        <w:pStyle w:val="ListParagraph1"/>
         <w:numPr>
           <w:ilvl w:val="0"/>
           <w:numId w:val="1"/>
@@ -334,7 +394,7 @@
     </w:p>
     <w:p>
       <w:pPr>
-        <w:pStyle w:val="4"/>
+        <w:pStyle w:val="ListParagraph1"/>
         <w:numPr>
           <w:ilvl w:val="0"/>
           <w:numId w:val="1"/>
@@ -347,12 +407,18 @@
         <w:rPr>
           <w:rFonts w:ascii="Arial" w:hAnsi="Arial"/>
         </w:rPr>
-        <w:t>Notifications on activity updates for courses</w:t>
-      </w:r>
-    </w:p>
-    <w:p>
-      <w:pPr>
-        <w:pStyle w:val="4"/>
+        <w:t xml:space="preserve">Notifications on activity updates </w:t>
+      </w:r>
+      <w:r>
+        <w:rPr>
+          <w:rFonts w:ascii="Arial" w:hAnsi="Arial"/>
+        </w:rPr>
+        <w:t>for courses</w:t>
+      </w:r>
+    </w:p>
+    <w:p>
+      <w:pPr>
+        <w:pStyle w:val="ListParagraph1"/>
         <w:numPr>
           <w:ilvl w:val="0"/>
           <w:numId w:val="1"/>
@@ -365,12 +431,13 @@
         <w:rPr>
           <w:rFonts w:ascii="Arial" w:hAnsi="Arial"/>
         </w:rPr>
+        <w:lastRenderedPageBreak/>
         <w:t>Account management tools like resetting password and email, and basic dashboard</w:t>
       </w:r>
     </w:p>
     <w:p>
       <w:pPr>
-        <w:pStyle w:val="4"/>
+        <w:pStyle w:val="ListParagraph1"/>
         <w:rPr>
           <w:rFonts w:ascii="Arial" w:hAnsi="Arial"/>
         </w:rPr>
@@ -443,7 +510,13 @@
         <w:rPr>
           <w:rFonts w:ascii="Arial" w:hAnsi="Arial"/>
         </w:rPr>
-        <w:t>A web based application with python-generated HTML and databases for courses and students maintained by SQL.  SQL would also be responsible for keeping records of the Q &amp; A and forums.</w:t>
+        <w:t xml:space="preserve">A web based application with </w:t>
+      </w:r>
+      <w:r>
+        <w:rPr>
+          <w:rFonts w:ascii="Arial" w:hAnsi="Arial"/>
+        </w:rPr>
+        <w:t>python-generated HTML and databases for courses and students maintained by SQL.  SQL would also be responsible for keeping records of the Q &amp; A and forums.</w:t>
       </w:r>
     </w:p>
     <w:p>
@@ -464,8 +537,8 @@
     <w:sectPr>
       <w:pgSz w:w="12240" w:h="15840"/>
       <w:pgMar w:top="1440" w:right="1800" w:bottom="1440" w:left="1800" w:header="720" w:footer="720" w:gutter="0"/>
-      <w:cols w:space="720" w:num="1"/>
-      <w:docGrid w:linePitch="360" w:charSpace="0"/>
+      <w:cols w:space="720"/>
+      <w:docGrid w:linePitch="360"/>
     </w:sectPr>
   </w:body>
 </w:document>
@@ -473,11 +546,11 @@
 
 <file path=word/numbering.xml><?xml version="1.0" encoding="utf-8"?>
 <w:numbering xmlns:wpc="http://schemas.microsoft.com/office/word/2010/wordprocessingCanvas" xmlns:mc="http://schemas.openxmlformats.org/markup-compatibility/2006" xmlns:o="urn:schemas-microsoft-com:office:office" xmlns:r="http://schemas.openxmlformats.org/officeDocument/2006/relationships" xmlns:m="http://schemas.openxmlformats.org/officeDocument/2006/math" xmlns:v="urn:schemas-microsoft-com:vml" xmlns:wp14="http://schemas.microsoft.com/office/word/2010/wordprocessingDrawing" xmlns:wp="http://schemas.openxmlformats.org/drawingml/2006/wordprocessingDrawing" xmlns:w10="urn:schemas-microsoft-com:office:word" xmlns:w="http://schemas.openxmlformats.org/wordprocessingml/2006/main" xmlns:w14="http://schemas.microsoft.com/office/word/2010/wordml" xmlns:wpg="http://schemas.microsoft.com/office/word/2010/wordprocessingGroup" xmlns:wpi="http://schemas.microsoft.com/office/word/2010/wordprocessingInk" xmlns:wne="http://schemas.microsoft.com/office/word/2006/wordml" xmlns:wps="http://schemas.microsoft.com/office/word/2010/wordprocessingShape" mc:Ignorable="w14 wp14">
-  <w:abstractNum w:abstractNumId="374819960">
+  <w:abstractNum w:abstractNumId="0">
     <w:nsid w:val="16574C78"/>
     <w:multiLevelType w:val="multilevel"/>
     <w:tmpl w:val="16574C78"/>
-    <w:lvl w:ilvl="0" w:tentative="1">
+    <w:lvl w:ilvl="0">
       <w:start w:val="1"/>
       <w:numFmt w:val="bullet"/>
       <w:lvlText w:val=""/>
@@ -486,10 +559,10 @@
         <w:ind w:left="720" w:hanging="360"/>
       </w:pPr>
       <w:rPr>
-        <w:rFonts w:hint="default" w:ascii="Symbol" w:hAnsi="Symbol"/>
+        <w:rFonts w:ascii="Symbol" w:hAnsi="Symbol" w:hint="default"/>
       </w:rPr>
     </w:lvl>
-    <w:lvl w:ilvl="1" w:tentative="1">
+    <w:lvl w:ilvl="1">
       <w:start w:val="1"/>
       <w:numFmt w:val="bullet"/>
       <w:lvlText w:val="o"/>
@@ -498,7 +571,7 @@
         <w:ind w:left="1440" w:hanging="360"/>
       </w:pPr>
       <w:rPr>
-        <w:rFonts w:hint="default" w:ascii="Courier New" w:hAnsi="Courier New" w:cs="Courier New"/>
+        <w:rFonts w:ascii="Courier New" w:hAnsi="Courier New" w:cs="Courier New" w:hint="default"/>
       </w:rPr>
     </w:lvl>
     <w:lvl w:ilvl="2" w:tentative="1">
@@ -510,7 +583,7 @@
         <w:ind w:left="2160" w:hanging="360"/>
       </w:pPr>
       <w:rPr>
-        <w:rFonts w:hint="default" w:ascii="Wingdings" w:hAnsi="Wingdings"/>
+        <w:rFonts w:ascii="Wingdings" w:hAnsi="Wingdings" w:hint="default"/>
       </w:rPr>
     </w:lvl>
     <w:lvl w:ilvl="3" w:tentative="1">
@@ -522,7 +595,7 @@
         <w:ind w:left="2880" w:hanging="360"/>
       </w:pPr>
       <w:rPr>
-        <w:rFonts w:hint="default" w:ascii="Symbol" w:hAnsi="Symbol"/>
+        <w:rFonts w:ascii="Symbol" w:hAnsi="Symbol" w:hint="default"/>
       </w:rPr>
     </w:lvl>
     <w:lvl w:ilvl="4" w:tentative="1">
@@ -534,7 +607,7 @@
         <w:ind w:left="3600" w:hanging="360"/>
       </w:pPr>
       <w:rPr>
-        <w:rFonts w:hint="default" w:ascii="Courier New" w:hAnsi="Courier New" w:cs="Courier New"/>
+        <w:rFonts w:ascii="Courier New" w:hAnsi="Courier New" w:cs="Courier New" w:hint="default"/>
       </w:rPr>
     </w:lvl>
     <w:lvl w:ilvl="5" w:tentative="1">
@@ -546,7 +619,7 @@
         <w:ind w:left="4320" w:hanging="360"/>
       </w:pPr>
       <w:rPr>
-        <w:rFonts w:hint="default" w:ascii="Wingdings" w:hAnsi="Wingdings"/>
+        <w:rFonts w:ascii="Wingdings" w:hAnsi="Wingdings" w:hint="default"/>
       </w:rPr>
     </w:lvl>
     <w:lvl w:ilvl="6" w:tentative="1">
@@ -558,7 +631,7 @@
         <w:ind w:left="5040" w:hanging="360"/>
       </w:pPr>
       <w:rPr>
-        <w:rFonts w:hint="default" w:ascii="Symbol" w:hAnsi="Symbol"/>
+        <w:rFonts w:ascii="Symbol" w:hAnsi="Symbol" w:hint="default"/>
       </w:rPr>
     </w:lvl>
     <w:lvl w:ilvl="7" w:tentative="1">
@@ -570,7 +643,7 @@
         <w:ind w:left="5760" w:hanging="360"/>
       </w:pPr>
       <w:rPr>
-        <w:rFonts w:hint="default" w:ascii="Courier New" w:hAnsi="Courier New" w:cs="Courier New"/>
+        <w:rFonts w:ascii="Courier New" w:hAnsi="Courier New" w:cs="Courier New" w:hint="default"/>
       </w:rPr>
     </w:lvl>
     <w:lvl w:ilvl="8" w:tentative="1">
@@ -582,299 +655,198 @@
         <w:ind w:left="6480" w:hanging="360"/>
       </w:pPr>
       <w:rPr>
-        <w:rFonts w:hint="default" w:ascii="Wingdings" w:hAnsi="Wingdings"/>
+        <w:rFonts w:ascii="Wingdings" w:hAnsi="Wingdings" w:hint="default"/>
       </w:rPr>
     </w:lvl>
   </w:abstractNum>
   <w:num w:numId="1">
-    <w:abstractNumId w:val="374819960"/>
+    <w:abstractNumId w:val="0"/>
   </w:num>
 </w:numbering>
 </file>
 
 <file path=word/styles.xml><?xml version="1.0" encoding="utf-8"?>
-<w:styles xmlns:mc="http://schemas.openxmlformats.org/markup-compatibility/2006" xmlns:o="urn:schemas-microsoft-com:office:office" xmlns:r="http://schemas.openxmlformats.org/officeDocument/2006/relationships" xmlns:m="http://schemas.openxmlformats.org/officeDocument/2006/math" xmlns:v="urn:schemas-microsoft-com:vml" xmlns:w="http://schemas.openxmlformats.org/wordprocessingml/2006/main" xmlns:w14="http://schemas.microsoft.com/office/word/2010/wordml" xmlns:w10="urn:schemas-microsoft-com:office:word" xmlns:sl="http://schemas.openxmlformats.org/schemaLibrary/2006/main" mc:Ignorable="w14">
+<w:styles xmlns:mc="http://schemas.openxmlformats.org/markup-compatibility/2006" xmlns:r="http://schemas.openxmlformats.org/officeDocument/2006/relationships" xmlns:w="http://schemas.openxmlformats.org/wordprocessingml/2006/main" xmlns:w14="http://schemas.microsoft.com/office/word/2010/wordml" mc:Ignorable="w14">
   <w:docDefaults>
     <w:rPrDefault>
       <w:rPr>
-        <w:rFonts w:ascii="Times New Roman" w:hAnsi="Times New Roman" w:eastAsia="SimSun" w:cs="Times New Roman"/>
-        <w:lang w:val="en-US" w:eastAsia="zh-CN" w:bidi="ar-SA"/>
+        <w:rFonts w:ascii="Times New Roman" w:eastAsia="SimSun" w:hAnsi="Times New Roman" w:cs="Times New Roman"/>
+        <w:lang w:val="en-US" w:eastAsia="en-US" w:bidi="ar-SA"/>
       </w:rPr>
     </w:rPrDefault>
+    <w:pPrDefault/>
   </w:docDefaults>
-  <w:latentStyles w:count="260" w:defQFormat="0" w:defUnhideWhenUsed="1" w:defSemiHidden="1" w:defUIPriority="99" w:defLockedState="0">
-    <w:lsdException w:qFormat="1" w:unhideWhenUsed="0" w:uiPriority="0" w:semiHidden="0" w:name="Normal"/>
-    <w:lsdException w:qFormat="1" w:unhideWhenUsed="0" w:uiPriority="9" w:semiHidden="0" w:name="heading 1"/>
-    <w:lsdException w:qFormat="1" w:uiPriority="9" w:name="heading 2"/>
-    <w:lsdException w:qFormat="1" w:uiPriority="9" w:name="heading 3"/>
-    <w:lsdException w:qFormat="1" w:uiPriority="9" w:name="heading 4"/>
-    <w:lsdException w:qFormat="1" w:uiPriority="9" w:name="heading 5"/>
-    <w:lsdException w:qFormat="1" w:uiPriority="9" w:name="heading 6"/>
-    <w:lsdException w:qFormat="1" w:uiPriority="9" w:name="heading 7"/>
-    <w:lsdException w:qFormat="1" w:uiPriority="9" w:name="heading 8"/>
-    <w:lsdException w:qFormat="1" w:uiPriority="9" w:name="heading 9"/>
-    <w:lsdException w:uiPriority="0" w:name="index 1"/>
-    <w:lsdException w:uiPriority="0" w:name="index 2"/>
-    <w:lsdException w:uiPriority="0" w:name="index 3"/>
-    <w:lsdException w:uiPriority="0" w:name="index 4"/>
-    <w:lsdException w:uiPriority="0" w:name="index 5"/>
-    <w:lsdException w:uiPriority="0" w:name="index 6"/>
-    <w:lsdException w:uiPriority="0" w:name="index 7"/>
-    <w:lsdException w:uiPriority="0" w:name="index 8"/>
-    <w:lsdException w:uiPriority="0" w:name="index 9"/>
-    <w:lsdException w:uiPriority="39" w:name="toc 1"/>
-    <w:lsdException w:uiPriority="39" w:name="toc 2"/>
-    <w:lsdException w:uiPriority="39" w:name="toc 3"/>
-    <w:lsdException w:uiPriority="39" w:name="toc 4"/>
-    <w:lsdException w:uiPriority="39" w:name="toc 5"/>
-    <w:lsdException w:uiPriority="39" w:name="toc 6"/>
-    <w:lsdException w:uiPriority="39" w:name="toc 7"/>
-    <w:lsdException w:uiPriority="39" w:name="toc 8"/>
-    <w:lsdException w:uiPriority="39" w:name="toc 9"/>
-    <w:lsdException w:uiPriority="0" w:name="Normal Indent"/>
-    <w:lsdException w:uiPriority="0" w:name="footnote text"/>
-    <w:lsdException w:uiPriority="0" w:name="annotation text"/>
-    <w:lsdException w:uiPriority="0" w:name="header"/>
-    <w:lsdException w:uiPriority="0" w:name="footer"/>
-    <w:lsdException w:uiPriority="0" w:name="index heading"/>
-    <w:lsdException w:qFormat="1" w:uiPriority="35" w:name="caption"/>
-    <w:lsdException w:uiPriority="0" w:name="table of figures"/>
-    <w:lsdException w:uiPriority="0" w:name="envelope address"/>
-    <w:lsdException w:uiPriority="0" w:name="envelope return"/>
-    <w:lsdException w:uiPriority="0" w:name="footnote reference"/>
-    <w:lsdException w:uiPriority="0" w:name="annotation reference"/>
-    <w:lsdException w:uiPriority="0" w:name="line number"/>
-    <w:lsdException w:uiPriority="0" w:name="page number"/>
-    <w:lsdException w:uiPriority="0" w:name="endnote reference"/>
-    <w:lsdException w:uiPriority="0" w:name="endnote text"/>
-    <w:lsdException w:uiPriority="0" w:name="table of authorities"/>
-    <w:lsdException w:uiPriority="0" w:name="macro"/>
-    <w:lsdException w:uiPriority="0" w:name="toa heading"/>
-    <w:lsdException w:uiPriority="0" w:name="List"/>
-    <w:lsdException w:uiPriority="0" w:name="List Bullet"/>
-    <w:lsdException w:uiPriority="0" w:name="List Number"/>
-    <w:lsdException w:uiPriority="0" w:name="List 2"/>
-    <w:lsdException w:uiPriority="0" w:name="List 3"/>
-    <w:lsdException w:uiPriority="0" w:name="List 4"/>
-    <w:lsdException w:uiPriority="0" w:name="List 5"/>
-    <w:lsdException w:uiPriority="0" w:name="List Bullet 2"/>
-    <w:lsdException w:uiPriority="0" w:name="List Bullet 3"/>
-    <w:lsdException w:uiPriority="0" w:name="List Bullet 4"/>
-    <w:lsdException w:uiPriority="0" w:name="List Bullet 5"/>
-    <w:lsdException w:uiPriority="0" w:name="List Number 2"/>
-    <w:lsdException w:uiPriority="0" w:name="List Number 3"/>
-    <w:lsdException w:uiPriority="0" w:name="List Number 4"/>
-    <w:lsdException w:uiPriority="0" w:name="List Number 5"/>
-    <w:lsdException w:qFormat="1" w:unhideWhenUsed="0" w:uiPriority="10" w:semiHidden="0" w:name="Title"/>
-    <w:lsdException w:uiPriority="0" w:name="Closing"/>
-    <w:lsdException w:uiPriority="0" w:name="Signature"/>
-    <w:lsdException w:uiPriority="1" w:semiHidden="0" w:name="Default Paragraph Font"/>
-    <w:lsdException w:uiPriority="0" w:name="Body Text"/>
-    <w:lsdException w:uiPriority="0" w:name="Body Text Indent"/>
-    <w:lsdException w:uiPriority="0" w:name="List Continue"/>
-    <w:lsdException w:uiPriority="0" w:name="List Continue 2"/>
-    <w:lsdException w:uiPriority="0" w:name="List Continue 3"/>
-    <w:lsdException w:uiPriority="0" w:name="List Continue 4"/>
-    <w:lsdException w:uiPriority="0" w:name="List Continue 5"/>
-    <w:lsdException w:uiPriority="0" w:name="Message Header"/>
-    <w:lsdException w:qFormat="1" w:unhideWhenUsed="0" w:uiPriority="11" w:semiHidden="0" w:name="Subtitle"/>
-    <w:lsdException w:uiPriority="0" w:name="Salutation"/>
-    <w:lsdException w:uiPriority="0" w:name="Date"/>
-    <w:lsdException w:uiPriority="0" w:name="Body Text First Indent"/>
-    <w:lsdException w:uiPriority="0" w:name="Body Text First Indent 2"/>
-    <w:lsdException w:uiPriority="0" w:name="Note Heading"/>
-    <w:lsdException w:uiPriority="0" w:name="Body Text 2"/>
-    <w:lsdException w:uiPriority="0" w:name="Body Text 3"/>
-    <w:lsdException w:uiPriority="0" w:name="Body Text Indent 2"/>
-    <w:lsdException w:uiPriority="0" w:name="Body Text Indent 3"/>
-    <w:lsdException w:uiPriority="0" w:name="Block Text"/>
-    <w:lsdException w:uiPriority="0" w:name="Hyperlink"/>
-    <w:lsdException w:uiPriority="0" w:name="FollowedHyperlink"/>
-    <w:lsdException w:qFormat="1" w:unhideWhenUsed="0" w:uiPriority="22" w:semiHidden="0" w:name="Strong"/>
-    <w:lsdException w:qFormat="1" w:unhideWhenUsed="0" w:uiPriority="20" w:semiHidden="0" w:name="Emphasis"/>
-    <w:lsdException w:uiPriority="0" w:name="Document Map"/>
-    <w:lsdException w:uiPriority="0" w:name="Plain Text"/>
-    <w:lsdException w:uiPriority="0" w:name="E-mail Signature"/>
-    <w:lsdException w:uiPriority="0" w:name="Normal (Web)"/>
-    <w:lsdException w:uiPriority="0" w:name="HTML Acronym"/>
-    <w:lsdException w:uiPriority="0" w:name="HTML Address"/>
-    <w:lsdException w:uiPriority="0" w:name="HTML Cite"/>
-    <w:lsdException w:uiPriority="0" w:name="HTML Code"/>
-    <w:lsdException w:uiPriority="0" w:name="HTML Definition"/>
-    <w:lsdException w:uiPriority="0" w:name="HTML Keyboard"/>
-    <w:lsdException w:uiPriority="0" w:name="HTML Preformatted"/>
-    <w:lsdException w:uiPriority="0" w:name="HTML Sample"/>
-    <w:lsdException w:uiPriority="0" w:name="HTML Typewriter"/>
-    <w:lsdException w:uiPriority="0" w:name="HTML Variable"/>
-    <w:lsdException w:uiPriority="99" w:semiHidden="0" w:name="Normal Table"/>
-    <w:lsdException w:uiPriority="0" w:name="annotation subject"/>
-    <w:lsdException w:uiPriority="0" w:name="Table Simple 1"/>
-    <w:lsdException w:uiPriority="0" w:name="Table Simple 2"/>
-    <w:lsdException w:uiPriority="0" w:name="Table Simple 3"/>
-    <w:lsdException w:uiPriority="0" w:name="Table Classic 1"/>
-    <w:lsdException w:uiPriority="0" w:name="Table Classic 2"/>
-    <w:lsdException w:uiPriority="0" w:name="Table Classic 3"/>
-    <w:lsdException w:uiPriority="0" w:name="Table Classic 4"/>
-    <w:lsdException w:uiPriority="0" w:name="Table Colorful 1"/>
-    <w:lsdException w:uiPriority="0" w:name="Table Colorful 2"/>
-    <w:lsdException w:uiPriority="0" w:name="Table Colorful 3"/>
-    <w:lsdException w:uiPriority="0" w:name="Table Columns 1"/>
-    <w:lsdException w:uiPriority="0" w:name="Table Columns 2"/>
-    <w:lsdException w:uiPriority="0" w:name="Table Columns 3"/>
-    <w:lsdException w:uiPriority="0" w:name="Table Columns 4"/>
-    <w:lsdException w:uiPriority="0" w:name="Table Columns 5"/>
-    <w:lsdException w:uiPriority="0" w:name="Table Grid 1"/>
-    <w:lsdException w:uiPriority="0" w:name="Table Grid 2"/>
-    <w:lsdException w:uiPriority="0" w:name="Table Grid 3"/>
-    <w:lsdException w:uiPriority="0" w:name="Table Grid 4"/>
-    <w:lsdException w:uiPriority="0" w:name="Table Grid 5"/>
-    <w:lsdException w:uiPriority="0" w:name="Table Grid 6"/>
-    <w:lsdException w:uiPriority="0" w:name="Table Grid 7"/>
-    <w:lsdException w:uiPriority="0" w:name="Table Grid 8"/>
-    <w:lsdException w:uiPriority="0" w:name="Table List 1"/>
-    <w:lsdException w:uiPriority="0" w:name="Table List 2"/>
-    <w:lsdException w:uiPriority="0" w:name="Table List 3"/>
-    <w:lsdException w:uiPriority="0" w:name="Table List 4"/>
-    <w:lsdException w:uiPriority="0" w:name="Table List 5"/>
-    <w:lsdException w:uiPriority="0" w:name="Table List 6"/>
-    <w:lsdException w:uiPriority="0" w:name="Table List 7"/>
-    <w:lsdException w:uiPriority="0" w:name="Table List 8"/>
-    <w:lsdException w:uiPriority="0" w:name="Table 3D effects 1"/>
-    <w:lsdException w:uiPriority="0" w:name="Table 3D effects 2"/>
-    <w:lsdException w:uiPriority="0" w:name="Table 3D effects 3"/>
-    <w:lsdException w:uiPriority="0" w:name="Table Contemporary"/>
-    <w:lsdException w:uiPriority="0" w:name="Table Elegant"/>
-    <w:lsdException w:uiPriority="0" w:name="Table Professional"/>
-    <w:lsdException w:uiPriority="0" w:name="Table Subtle 1"/>
-    <w:lsdException w:uiPriority="0" w:name="Table Subtle 2"/>
-    <w:lsdException w:uiPriority="0" w:name="Table Web 1"/>
-    <w:lsdException w:uiPriority="0" w:name="Table Web 2"/>
-    <w:lsdException w:uiPriority="0" w:name="Table Web 3"/>
-    <w:lsdException w:uiPriority="0" w:name="Balloon Text"/>
-    <w:lsdException w:unhideWhenUsed="0" w:uiPriority="59" w:semiHidden="0" w:name="Table Grid"/>
-    <w:lsdException w:uiPriority="0" w:name="Table Theme"/>
-    <w:lsdException w:unhideWhenUsed="0" w:uiPriority="60" w:semiHidden="0" w:name="Light Shading"/>
-    <w:lsdException w:unhideWhenUsed="0" w:uiPriority="61" w:semiHidden="0" w:name="Light List"/>
-    <w:lsdException w:unhideWhenUsed="0" w:uiPriority="62" w:semiHidden="0" w:name="Light Grid"/>
-    <w:lsdException w:unhideWhenUsed="0" w:uiPriority="63" w:semiHidden="0" w:name="Medium Shading 1"/>
-    <w:lsdException w:unhideWhenUsed="0" w:uiPriority="64" w:semiHidden="0" w:name="Medium Shading 2"/>
-    <w:lsdException w:unhideWhenUsed="0" w:uiPriority="65" w:semiHidden="0" w:name="Medium List 1"/>
-    <w:lsdException w:unhideWhenUsed="0" w:uiPriority="66" w:semiHidden="0" w:name="Medium List 2"/>
-    <w:lsdException w:unhideWhenUsed="0" w:uiPriority="67" w:semiHidden="0" w:name="Medium Grid 1"/>
-    <w:lsdException w:unhideWhenUsed="0" w:uiPriority="68" w:semiHidden="0" w:name="Medium Grid 2"/>
-    <w:lsdException w:unhideWhenUsed="0" w:uiPriority="69" w:semiHidden="0" w:name="Medium Grid 3"/>
-    <w:lsdException w:unhideWhenUsed="0" w:uiPriority="70" w:semiHidden="0" w:name="Dark List"/>
-    <w:lsdException w:unhideWhenUsed="0" w:uiPriority="71" w:semiHidden="0" w:name="Colorful Shading"/>
-    <w:lsdException w:unhideWhenUsed="0" w:uiPriority="72" w:semiHidden="0" w:name="Colorful List"/>
-    <w:lsdException w:unhideWhenUsed="0" w:uiPriority="73" w:semiHidden="0" w:name="Colorful Grid"/>
-    <w:lsdException w:unhideWhenUsed="0" w:uiPriority="60" w:semiHidden="0" w:name="Light Shading Accent 1"/>
-    <w:lsdException w:unhideWhenUsed="0" w:uiPriority="61" w:semiHidden="0" w:name="Light List Accent 1"/>
-    <w:lsdException w:unhideWhenUsed="0" w:uiPriority="62" w:semiHidden="0" w:name="Light Grid Accent 1"/>
-    <w:lsdException w:unhideWhenUsed="0" w:uiPriority="63" w:semiHidden="0" w:name="Medium Shading 1 Accent 1"/>
-    <w:lsdException w:unhideWhenUsed="0" w:uiPriority="64" w:semiHidden="0" w:name="Medium Shading 2 Accent 1"/>
-    <w:lsdException w:unhideWhenUsed="0" w:uiPriority="65" w:semiHidden="0" w:name="Medium List 1 Accent 1"/>
-    <w:lsdException w:unhideWhenUsed="0" w:uiPriority="66" w:semiHidden="0" w:name="Medium List 2 Accent 1"/>
-    <w:lsdException w:unhideWhenUsed="0" w:uiPriority="67" w:semiHidden="0" w:name="Medium Grid 1 Accent 1"/>
-    <w:lsdException w:unhideWhenUsed="0" w:uiPriority="68" w:semiHidden="0" w:name="Medium Grid 2 Accent 1"/>
-    <w:lsdException w:unhideWhenUsed="0" w:uiPriority="69" w:semiHidden="0" w:name="Medium Grid 3 Accent 1"/>
-    <w:lsdException w:unhideWhenUsed="0" w:uiPriority="70" w:semiHidden="0" w:name="Dark List Accent 1"/>
-    <w:lsdException w:unhideWhenUsed="0" w:uiPriority="71" w:semiHidden="0" w:name="Colorful Shading Accent 1"/>
-    <w:lsdException w:unhideWhenUsed="0" w:uiPriority="72" w:semiHidden="0" w:name="Colorful List Accent 1"/>
-    <w:lsdException w:unhideWhenUsed="0" w:uiPriority="73" w:semiHidden="0" w:name="Colorful Grid Accent 1"/>
-    <w:lsdException w:unhideWhenUsed="0" w:uiPriority="60" w:semiHidden="0" w:name="Light Shading Accent 2"/>
-    <w:lsdException w:unhideWhenUsed="0" w:uiPriority="61" w:semiHidden="0" w:name="Light List Accent 2"/>
-    <w:lsdException w:unhideWhenUsed="0" w:uiPriority="62" w:semiHidden="0" w:name="Light Grid Accent 2"/>
-    <w:lsdException w:unhideWhenUsed="0" w:uiPriority="63" w:semiHidden="0" w:name="Medium Shading 1 Accent 2"/>
-    <w:lsdException w:unhideWhenUsed="0" w:uiPriority="64" w:semiHidden="0" w:name="Medium Shading 2 Accent 2"/>
-    <w:lsdException w:unhideWhenUsed="0" w:uiPriority="65" w:semiHidden="0" w:name="Medium List 1 Accent 2"/>
-    <w:lsdException w:unhideWhenUsed="0" w:uiPriority="66" w:semiHidden="0" w:name="Medium List 2 Accent 2"/>
-    <w:lsdException w:unhideWhenUsed="0" w:uiPriority="67" w:semiHidden="0" w:name="Medium Grid 1 Accent 2"/>
-    <w:lsdException w:unhideWhenUsed="0" w:uiPriority="68" w:semiHidden="0" w:name="Medium Grid 2 Accent 2"/>
-    <w:lsdException w:unhideWhenUsed="0" w:uiPriority="69" w:semiHidden="0" w:name="Medium Grid 3 Accent 2"/>
-    <w:lsdException w:unhideWhenUsed="0" w:uiPriority="70" w:semiHidden="0" w:name="Dark List Accent 2"/>
-    <w:lsdException w:unhideWhenUsed="0" w:uiPriority="71" w:semiHidden="0" w:name="Colorful Shading Accent 2"/>
-    <w:lsdException w:unhideWhenUsed="0" w:uiPriority="72" w:semiHidden="0" w:name="Colorful List Accent 2"/>
-    <w:lsdException w:unhideWhenUsed="0" w:uiPriority="73" w:semiHidden="0" w:name="Colorful Grid Accent 2"/>
-    <w:lsdException w:unhideWhenUsed="0" w:uiPriority="60" w:semiHidden="0" w:name="Light Shading Accent 3"/>
-    <w:lsdException w:unhideWhenUsed="0" w:uiPriority="61" w:semiHidden="0" w:name="Light List Accent 3"/>
-    <w:lsdException w:unhideWhenUsed="0" w:uiPriority="62" w:semiHidden="0" w:name="Light Grid Accent 3"/>
-    <w:lsdException w:unhideWhenUsed="0" w:uiPriority="63" w:semiHidden="0" w:name="Medium Shading 1 Accent 3"/>
-    <w:lsdException w:unhideWhenUsed="0" w:uiPriority="64" w:semiHidden="0" w:name="Medium Shading 2 Accent 3"/>
-    <w:lsdException w:unhideWhenUsed="0" w:uiPriority="65" w:semiHidden="0" w:name="Medium List 1 Accent 3"/>
-    <w:lsdException w:unhideWhenUsed="0" w:uiPriority="66" w:semiHidden="0" w:name="Medium List 2 Accent 3"/>
-    <w:lsdException w:unhideWhenUsed="0" w:uiPriority="67" w:semiHidden="0" w:name="Medium Grid 1 Accent 3"/>
-    <w:lsdException w:unhideWhenUsed="0" w:uiPriority="68" w:semiHidden="0" w:name="Medium Grid 2 Accent 3"/>
-    <w:lsdException w:unhideWhenUsed="0" w:uiPriority="69" w:semiHidden="0" w:name="Medium Grid 3 Accent 3"/>
-    <w:lsdException w:unhideWhenUsed="0" w:uiPriority="70" w:semiHidden="0" w:name="Dark List Accent 3"/>
-    <w:lsdException w:unhideWhenUsed="0" w:uiPriority="71" w:semiHidden="0" w:name="Colorful Shading Accent 3"/>
-    <w:lsdException w:unhideWhenUsed="0" w:uiPriority="72" w:semiHidden="0" w:name="Colorful List Accent 3"/>
-    <w:lsdException w:unhideWhenUsed="0" w:uiPriority="73" w:semiHidden="0" w:name="Colorful Grid Accent 3"/>
-    <w:lsdException w:unhideWhenUsed="0" w:uiPriority="60" w:semiHidden="0" w:name="Light Shading Accent 4"/>
-    <w:lsdException w:unhideWhenUsed="0" w:uiPriority="61" w:semiHidden="0" w:name="Light List Accent 4"/>
-    <w:lsdException w:unhideWhenUsed="0" w:uiPriority="62" w:semiHidden="0" w:name="Light Grid Accent 4"/>
-    <w:lsdException w:unhideWhenUsed="0" w:uiPriority="63" w:semiHidden="0" w:name="Medium Shading 1 Accent 4"/>
-    <w:lsdException w:unhideWhenUsed="0" w:uiPriority="64" w:semiHidden="0" w:name="Medium Shading 2 Accent 4"/>
-    <w:lsdException w:unhideWhenUsed="0" w:uiPriority="65" w:semiHidden="0" w:name="Medium List 1 Accent 4"/>
-    <w:lsdException w:unhideWhenUsed="0" w:uiPriority="66" w:semiHidden="0" w:name="Medium List 2 Accent 4"/>
-    <w:lsdException w:unhideWhenUsed="0" w:uiPriority="67" w:semiHidden="0" w:name="Medium Grid 1 Accent 4"/>
-    <w:lsdException w:unhideWhenUsed="0" w:uiPriority="68" w:semiHidden="0" w:name="Medium Grid 2 Accent 4"/>
-    <w:lsdException w:unhideWhenUsed="0" w:uiPriority="69" w:semiHidden="0" w:name="Medium Grid 3 Accent 4"/>
-    <w:lsdException w:unhideWhenUsed="0" w:uiPriority="70" w:semiHidden="0" w:name="Dark List Accent 4"/>
-    <w:lsdException w:unhideWhenUsed="0" w:uiPriority="71" w:semiHidden="0" w:name="Colorful Shading Accent 4"/>
-    <w:lsdException w:unhideWhenUsed="0" w:uiPriority="72" w:semiHidden="0" w:name="Colorful List Accent 4"/>
-    <w:lsdException w:unhideWhenUsed="0" w:uiPriority="73" w:semiHidden="0" w:name="Colorful Grid Accent 4"/>
-    <w:lsdException w:unhideWhenUsed="0" w:uiPriority="60" w:semiHidden="0" w:name="Light Shading Accent 5"/>
-    <w:lsdException w:unhideWhenUsed="0" w:uiPriority="61" w:semiHidden="0" w:name="Light List Accent 5"/>
-    <w:lsdException w:unhideWhenUsed="0" w:uiPriority="62" w:semiHidden="0" w:name="Light Grid Accent 5"/>
-    <w:lsdException w:unhideWhenUsed="0" w:uiPriority="63" w:semiHidden="0" w:name="Medium Shading 1 Accent 5"/>
-    <w:lsdException w:unhideWhenUsed="0" w:uiPriority="64" w:semiHidden="0" w:name="Medium Shading 2 Accent 5"/>
-    <w:lsdException w:unhideWhenUsed="0" w:uiPriority="65" w:semiHidden="0" w:name="Medium List 1 Accent 5"/>
-    <w:lsdException w:unhideWhenUsed="0" w:uiPriority="66" w:semiHidden="0" w:name="Medium List 2 Accent 5"/>
-    <w:lsdException w:unhideWhenUsed="0" w:uiPriority="67" w:semiHidden="0" w:name="Medium Grid 1 Accent 5"/>
-    <w:lsdException w:unhideWhenUsed="0" w:uiPriority="68" w:semiHidden="0" w:name="Medium Grid 2 Accent 5"/>
-    <w:lsdException w:unhideWhenUsed="0" w:uiPriority="69" w:semiHidden="0" w:name="Medium Grid 3 Accent 5"/>
-    <w:lsdException w:unhideWhenUsed="0" w:uiPriority="70" w:semiHidden="0" w:name="Dark List Accent 5"/>
-    <w:lsdException w:unhideWhenUsed="0" w:uiPriority="71" w:semiHidden="0" w:name="Colorful Shading Accent 5"/>
-    <w:lsdException w:unhideWhenUsed="0" w:uiPriority="72" w:semiHidden="0" w:name="Colorful List Accent 5"/>
-    <w:lsdException w:unhideWhenUsed="0" w:uiPriority="73" w:semiHidden="0" w:name="Colorful Grid Accent 5"/>
-    <w:lsdException w:unhideWhenUsed="0" w:uiPriority="60" w:semiHidden="0" w:name="Light Shading Accent 6"/>
-    <w:lsdException w:unhideWhenUsed="0" w:uiPriority="61" w:semiHidden="0" w:name="Light List Accent 6"/>
-    <w:lsdException w:unhideWhenUsed="0" w:uiPriority="62" w:semiHidden="0" w:name="Light Grid Accent 6"/>
-    <w:lsdException w:unhideWhenUsed="0" w:uiPriority="63" w:semiHidden="0" w:name="Medium Shading 1 Accent 6"/>
-    <w:lsdException w:unhideWhenUsed="0" w:uiPriority="64" w:semiHidden="0" w:name="Medium Shading 2 Accent 6"/>
-    <w:lsdException w:unhideWhenUsed="0" w:uiPriority="65" w:semiHidden="0" w:name="Medium List 1 Accent 6"/>
-    <w:lsdException w:unhideWhenUsed="0" w:uiPriority="66" w:semiHidden="0" w:name="Medium List 2 Accent 6"/>
-    <w:lsdException w:unhideWhenUsed="0" w:uiPriority="67" w:semiHidden="0" w:name="Medium Grid 1 Accent 6"/>
-    <w:lsdException w:unhideWhenUsed="0" w:uiPriority="68" w:semiHidden="0" w:name="Medium Grid 2 Accent 6"/>
-    <w:lsdException w:unhideWhenUsed="0" w:uiPriority="69" w:semiHidden="0" w:name="Medium Grid 3 Accent 6"/>
-    <w:lsdException w:unhideWhenUsed="0" w:uiPriority="70" w:semiHidden="0" w:name="Dark List Accent 6"/>
-    <w:lsdException w:unhideWhenUsed="0" w:uiPriority="71" w:semiHidden="0" w:name="Colorful Shading Accent 6"/>
-    <w:lsdException w:unhideWhenUsed="0" w:uiPriority="72" w:semiHidden="0" w:name="Colorful List Accent 6"/>
-    <w:lsdException w:unhideWhenUsed="0" w:uiPriority="73" w:semiHidden="0" w:name="Colorful Grid Accent 6"/>
+  <w:latentStyles w:defLockedState="0" w:defUIPriority="0" w:defSemiHidden="1" w:defUnhideWhenUsed="1" w:defQFormat="0" w:count="267">
+    <w:lsdException w:name="Normal" w:semiHidden="0" w:unhideWhenUsed="0" w:qFormat="1"/>
+    <w:lsdException w:name="heading 1" w:semiHidden="0" w:uiPriority="9" w:unhideWhenUsed="0" w:qFormat="1"/>
+    <w:lsdException w:name="heading 2" w:uiPriority="9" w:qFormat="1"/>
+    <w:lsdException w:name="heading 3" w:uiPriority="9" w:qFormat="1"/>
+    <w:lsdException w:name="heading 4" w:uiPriority="9" w:qFormat="1"/>
+    <w:lsdException w:name="heading 5" w:uiPriority="9" w:qFormat="1"/>
+    <w:lsdException w:name="heading 6" w:uiPriority="9" w:qFormat="1"/>
+    <w:lsdException w:name="heading 7" w:uiPriority="9" w:qFormat="1"/>
+    <w:lsdException w:name="heading 8" w:uiPriority="9" w:qFormat="1"/>
+    <w:lsdException w:name="heading 9" w:uiPriority="9" w:qFormat="1"/>
+    <w:lsdException w:name="toc 1" w:uiPriority="39"/>
+    <w:lsdException w:name="toc 2" w:uiPriority="39"/>
+    <w:lsdException w:name="toc 3" w:uiPriority="39"/>
+    <w:lsdException w:name="toc 4" w:uiPriority="39"/>
+    <w:lsdException w:name="toc 5" w:uiPriority="39"/>
+    <w:lsdException w:name="toc 6" w:uiPriority="39"/>
+    <w:lsdException w:name="toc 7" w:uiPriority="39"/>
+    <w:lsdException w:name="toc 8" w:uiPriority="39"/>
+    <w:lsdException w:name="toc 9" w:uiPriority="39"/>
+    <w:lsdException w:name="caption" w:uiPriority="35" w:qFormat="1"/>
+    <w:lsdException w:name="Title" w:semiHidden="0" w:uiPriority="10" w:unhideWhenUsed="0" w:qFormat="1"/>
+    <w:lsdException w:name="Default Paragraph Font" w:semiHidden="0" w:uiPriority="1"/>
+    <w:lsdException w:name="Subtitle" w:semiHidden="0" w:uiPriority="11" w:unhideWhenUsed="0" w:qFormat="1"/>
+    <w:lsdException w:name="Strong" w:semiHidden="0" w:uiPriority="22" w:unhideWhenUsed="0" w:qFormat="1"/>
+    <w:lsdException w:name="Emphasis" w:semiHidden="0" w:uiPriority="20" w:unhideWhenUsed="0" w:qFormat="1"/>
+    <w:lsdException w:name="HTML Top of Form" w:uiPriority="99"/>
+    <w:lsdException w:name="HTML Bottom of Form" w:uiPriority="99"/>
+    <w:lsdException w:name="Normal Table" w:semiHidden="0" w:uiPriority="99"/>
+    <w:lsdException w:name="No List" w:uiPriority="99"/>
+    <w:lsdException w:name="Outline List 1" w:uiPriority="99"/>
+    <w:lsdException w:name="Outline List 2" w:uiPriority="99"/>
+    <w:lsdException w:name="Outline List 3" w:uiPriority="99"/>
+    <w:lsdException w:name="Table Grid" w:semiHidden="0" w:uiPriority="59" w:unhideWhenUsed="0"/>
+    <w:lsdException w:name="Placeholder Text" w:uiPriority="99"/>
+    <w:lsdException w:name="No Spacing" w:uiPriority="99"/>
+    <w:lsdException w:name="Light Shading" w:semiHidden="0" w:uiPriority="60" w:unhideWhenUsed="0"/>
+    <w:lsdException w:name="Light List" w:semiHidden="0" w:uiPriority="61" w:unhideWhenUsed="0"/>
+    <w:lsdException w:name="Light Grid" w:semiHidden="0" w:uiPriority="62" w:unhideWhenUsed="0"/>
+    <w:lsdException w:name="Medium Shading 1" w:semiHidden="0" w:uiPriority="63" w:unhideWhenUsed="0"/>
+    <w:lsdException w:name="Medium Shading 2" w:semiHidden="0" w:uiPriority="64" w:unhideWhenUsed="0"/>
+    <w:lsdException w:name="Medium List 1" w:semiHidden="0" w:uiPriority="65" w:unhideWhenUsed="0"/>
+    <w:lsdException w:name="Medium List 2" w:semiHidden="0" w:uiPriority="66" w:unhideWhenUsed="0"/>
+    <w:lsdException w:name="Medium Grid 1" w:semiHidden="0" w:uiPriority="67" w:unhideWhenUsed="0"/>
+    <w:lsdException w:name="Medium Grid 2" w:semiHidden="0" w:uiPriority="68" w:unhideWhenUsed="0"/>
+    <w:lsdException w:name="Medium Grid 3" w:semiHidden="0" w:uiPriority="69" w:unhideWhenUsed="0"/>
+    <w:lsdException w:name="Dark List" w:semiHidden="0" w:uiPriority="70" w:unhideWhenUsed="0"/>
+    <w:lsdException w:name="Colorful Shading" w:semiHidden="0" w:uiPriority="71" w:unhideWhenUsed="0"/>
+    <w:lsdException w:name="Colorful List" w:semiHidden="0" w:uiPriority="72" w:unhideWhenUsed="0"/>
+    <w:lsdException w:name="Colorful Grid" w:semiHidden="0" w:uiPriority="73" w:unhideWhenUsed="0"/>
+    <w:lsdException w:name="Light Shading Accent 1" w:semiHidden="0" w:uiPriority="60" w:unhideWhenUsed="0"/>
+    <w:lsdException w:name="Light List Accent 1" w:semiHidden="0" w:uiPriority="61" w:unhideWhenUsed="0"/>
+    <w:lsdException w:name="Light Grid Accent 1" w:semiHidden="0" w:uiPriority="62" w:unhideWhenUsed="0"/>
+    <w:lsdException w:name="Medium Shading 1 Accent 1" w:semiHidden="0" w:uiPriority="63" w:unhideWhenUsed="0"/>
+    <w:lsdException w:name="Medium Shading 2 Accent 1" w:semiHidden="0" w:uiPriority="64" w:unhideWhenUsed="0"/>
+    <w:lsdException w:name="Medium List 1 Accent 1" w:semiHidden="0" w:uiPriority="65" w:unhideWhenUsed="0"/>
+    <w:lsdException w:name="Revision" w:uiPriority="99"/>
+    <w:lsdException w:name="List Paragraph" w:uiPriority="99"/>
+    <w:lsdException w:name="Quote" w:uiPriority="99"/>
+    <w:lsdException w:name="Intense Quote" w:uiPriority="99"/>
+    <w:lsdException w:name="Medium List 2 Accent 1" w:semiHidden="0" w:uiPriority="66" w:unhideWhenUsed="0"/>
+    <w:lsdException w:name="Medium Grid 1 Accent 1" w:semiHidden="0" w:uiPriority="67" w:unhideWhenUsed="0"/>
+    <w:lsdException w:name="Medium Grid 2 Accent 1" w:semiHidden="0" w:uiPriority="68" w:unhideWhenUsed="0"/>
+    <w:lsdException w:name="Medium Grid 3 Accent 1" w:semiHidden="0" w:uiPriority="69" w:unhideWhenUsed="0"/>
+    <w:lsdException w:name="Dark List Accent 1" w:semiHidden="0" w:uiPriority="70" w:unhideWhenUsed="0"/>
+    <w:lsdException w:name="Colorful Shading Accent 1" w:semiHidden="0" w:uiPriority="71" w:unhideWhenUsed="0"/>
+    <w:lsdException w:name="Colorful List Accent 1" w:semiHidden="0" w:uiPriority="72" w:unhideWhenUsed="0"/>
+    <w:lsdException w:name="Colorful Grid Accent 1" w:semiHidden="0" w:uiPriority="73" w:unhideWhenUsed="0"/>
+    <w:lsdException w:name="Light Shading Accent 2" w:semiHidden="0" w:uiPriority="60" w:unhideWhenUsed="0"/>
+    <w:lsdException w:name="Light List Accent 2" w:semiHidden="0" w:uiPriority="61" w:unhideWhenUsed="0"/>
+    <w:lsdException w:name="Light Grid Accent 2" w:semiHidden="0" w:uiPriority="62" w:unhideWhenUsed="0"/>
+    <w:lsdException w:name="Medium Shading 1 Accent 2" w:semiHidden="0" w:uiPriority="63" w:unhideWhenUsed="0"/>
+    <w:lsdException w:name="Medium Shading 2 Accent 2" w:semiHidden="0" w:uiPriority="64" w:unhideWhenUsed="0"/>
+    <w:lsdException w:name="Medium List 1 Accent 2" w:semiHidden="0" w:uiPriority="65" w:unhideWhenUsed="0"/>
+    <w:lsdException w:name="Medium List 2 Accent 2" w:semiHidden="0" w:uiPriority="66" w:unhideWhenUsed="0"/>
+    <w:lsdException w:name="Medium Grid 1 Accent 2" w:semiHidden="0" w:uiPriority="67" w:unhideWhenUsed="0"/>
+    <w:lsdException w:name="Medium Grid 2 Accent 2" w:semiHidden="0" w:uiPriority="68" w:unhideWhenUsed="0"/>
+    <w:lsdException w:name="Medium Grid 3 Accent 2" w:semiHidden="0" w:uiPriority="69" w:unhideWhenUsed="0"/>
+    <w:lsdException w:name="Dark List Accent 2" w:semiHidden="0" w:uiPriority="70" w:unhideWhenUsed="0"/>
+    <w:lsdException w:name="Colorful Shading Accent 2" w:semiHidden="0" w:uiPriority="71" w:unhideWhenUsed="0"/>
+    <w:lsdException w:name="Colorful List Accent 2" w:semiHidden="0" w:uiPriority="72" w:unhideWhenUsed="0"/>
+    <w:lsdException w:name="Colorful Grid Accent 2" w:semiHidden="0" w:uiPriority="73" w:unhideWhenUsed="0"/>
+    <w:lsdException w:name="Light Shading Accent 3" w:semiHidden="0" w:uiPriority="60" w:unhideWhenUsed="0"/>
+    <w:lsdException w:name="Light List Accent 3" w:semiHidden="0" w:uiPriority="61" w:unhideWhenUsed="0"/>
+    <w:lsdException w:name="Light Grid Accent 3" w:semiHidden="0" w:uiPriority="62" w:unhideWhenUsed="0"/>
+    <w:lsdException w:name="Medium Shading 1 Accent 3" w:semiHidden="0" w:uiPriority="63" w:unhideWhenUsed="0"/>
+    <w:lsdException w:name="Medium Shading 2 Accent 3" w:semiHidden="0" w:uiPriority="64" w:unhideWhenUsed="0"/>
+    <w:lsdException w:name="Medium List 1 Accent 3" w:semiHidden="0" w:uiPriority="65" w:unhideWhenUsed="0"/>
+    <w:lsdException w:name="Medium List 2 Accent 3" w:semiHidden="0" w:uiPriority="66" w:unhideWhenUsed="0"/>
+    <w:lsdException w:name="Medium Grid 1 Accent 3" w:semiHidden="0" w:uiPriority="67" w:unhideWhenUsed="0"/>
+    <w:lsdException w:name="Medium Grid 2 Accent 3" w:semiHidden="0" w:uiPriority="68" w:unhideWhenUsed="0"/>
+    <w:lsdException w:name="Medium Grid 3 Accent 3" w:semiHidden="0" w:uiPriority="69" w:unhideWhenUsed="0"/>
+    <w:lsdException w:name="Dark List Accent 3" w:semiHidden="0" w:uiPriority="70" w:unhideWhenUsed="0"/>
+    <w:lsdException w:name="Colorful Shading Accent 3" w:semiHidden="0" w:uiPriority="71" w:unhideWhenUsed="0"/>
+    <w:lsdException w:name="Colorful List Accent 3" w:semiHidden="0" w:uiPriority="72" w:unhideWhenUsed="0"/>
+    <w:lsdException w:name="Colorful Grid Accent 3" w:semiHidden="0" w:uiPriority="73" w:unhideWhenUsed="0"/>
+    <w:lsdException w:name="Light Shading Accent 4" w:semiHidden="0" w:uiPriority="60" w:unhideWhenUsed="0"/>
+    <w:lsdException w:name="Light List Accent 4" w:semiHidden="0" w:uiPriority="61" w:unhideWhenUsed="0"/>
+    <w:lsdException w:name="Light Grid Accent 4" w:semiHidden="0" w:uiPriority="62" w:unhideWhenUsed="0"/>
+    <w:lsdException w:name="Medium Shading 1 Accent 4" w:semiHidden="0" w:uiPriority="63" w:unhideWhenUsed="0"/>
+    <w:lsdException w:name="Medium Shading 2 Accent 4" w:semiHidden="0" w:uiPriority="64" w:unhideWhenUsed="0"/>
+    <w:lsdException w:name="Medium List 1 Accent 4" w:semiHidden="0" w:uiPriority="65" w:unhideWhenUsed="0"/>
+    <w:lsdException w:name="Medium List 2 Accent 4" w:semiHidden="0" w:uiPriority="66" w:unhideWhenUsed="0"/>
+    <w:lsdException w:name="Medium Grid 1 Accent 4" w:semiHidden="0" w:uiPriority="67" w:unhideWhenUsed="0"/>
+    <w:lsdException w:name="Medium Grid 2 Accent 4" w:semiHidden="0" w:uiPriority="68" w:unhideWhenUsed="0"/>
+    <w:lsdException w:name="Medium Grid 3 Accent 4" w:semiHidden="0" w:uiPriority="69" w:unhideWhenUsed="0"/>
+    <w:lsdException w:name="Dark List Accent 4" w:semiHidden="0" w:uiPriority="70" w:unhideWhenUsed="0"/>
+    <w:lsdException w:name="Colorful Shading Accent 4" w:semiHidden="0" w:uiPriority="71" w:unhideWhenUsed="0"/>
+    <w:lsdException w:name="Colorful List Accent 4" w:semiHidden="0" w:uiPriority="72" w:unhideWhenUsed="0"/>
+    <w:lsdException w:name="Colorful Grid Accent 4" w:semiHidden="0" w:uiPriority="73" w:unhideWhenUsed="0"/>
+    <w:lsdException w:name="Light Shading Accent 5" w:semiHidden="0" w:uiPriority="60" w:unhideWhenUsed="0"/>
+    <w:lsdException w:name="Light List Accent 5" w:semiHidden="0" w:uiPriority="61" w:unhideWhenUsed="0"/>
+    <w:lsdException w:name="Light Grid Accent 5" w:semiHidden="0" w:uiPriority="62" w:unhideWhenUsed="0"/>
+    <w:lsdException w:name="Medium Shading 1 Accent 5" w:semiHidden="0" w:uiPriority="63" w:unhideWhenUsed="0"/>
+    <w:lsdException w:name="Medium Shading 2 Accent 5" w:semiHidden="0" w:uiPriority="64" w:unhideWhenUsed="0"/>
+    <w:lsdException w:name="Medium List 1 Accent 5" w:semiHidden="0" w:uiPriority="65" w:unhideWhenUsed="0"/>
+    <w:lsdException w:name="Medium List 2 Accent 5" w:semiHidden="0" w:uiPriority="66" w:unhideWhenUsed="0"/>
+    <w:lsdException w:name="Medium Grid 1 Accent 5" w:semiHidden="0" w:uiPriority="67" w:unhideWhenUsed="0"/>
+    <w:lsdException w:name="Medium Grid 2 Accent 5" w:semiHidden="0" w:uiPriority="68" w:unhideWhenUsed="0"/>
+    <w:lsdException w:name="Medium Grid 3 Accent 5" w:semiHidden="0" w:uiPriority="69" w:unhideWhenUsed="0"/>
+    <w:lsdException w:name="Dark List Accent 5" w:semiHidden="0" w:uiPriority="70" w:unhideWhenUsed="0"/>
+    <w:lsdException w:name="Colorful Shading Accent 5" w:semiHidden="0" w:uiPriority="71" w:unhideWhenUsed="0"/>
+    <w:lsdException w:name="Colorful List Accent 5" w:semiHidden="0" w:uiPriority="72" w:unhideWhenUsed="0"/>
+    <w:lsdException w:name="Colorful Grid Accent 5" w:semiHidden="0" w:uiPriority="73" w:unhideWhenUsed="0"/>
+    <w:lsdException w:name="Light Shading Accent 6" w:semiHidden="0" w:uiPriority="60" w:unhideWhenUsed="0"/>
+    <w:lsdException w:name="Light List Accent 6" w:semiHidden="0" w:uiPriority="61" w:unhideWhenUsed="0"/>
+    <w:lsdException w:name="Light Grid Accent 6" w:semiHidden="0" w:uiPriority="62" w:unhideWhenUsed="0"/>
+    <w:lsdException w:name="Medium Shading 1 Accent 6" w:semiHidden="0" w:uiPriority="63" w:unhideWhenUsed="0"/>
+    <w:lsdException w:name="Medium Shading 2 Accent 6" w:semiHidden="0" w:uiPriority="64" w:unhideWhenUsed="0"/>
+    <w:lsdException w:name="Medium List 1 Accent 6" w:semiHidden="0" w:uiPriority="65" w:unhideWhenUsed="0"/>
+    <w:lsdException w:name="Medium List 2 Accent 6" w:semiHidden="0" w:uiPriority="66" w:unhideWhenUsed="0"/>
+    <w:lsdException w:name="Medium Grid 1 Accent 6" w:semiHidden="0" w:uiPriority="67" w:unhideWhenUsed="0"/>
+    <w:lsdException w:name="Medium Grid 2 Accent 6" w:semiHidden="0" w:uiPriority="68" w:unhideWhenUsed="0"/>
+    <w:lsdException w:name="Medium Grid 3 Accent 6" w:semiHidden="0" w:uiPriority="69" w:unhideWhenUsed="0"/>
+    <w:lsdException w:name="Dark List Accent 6" w:semiHidden="0" w:uiPriority="70" w:unhideWhenUsed="0"/>
+    <w:lsdException w:name="Colorful Shading Accent 6" w:semiHidden="0" w:uiPriority="71" w:unhideWhenUsed="0"/>
+    <w:lsdException w:name="Colorful List Accent 6" w:semiHidden="0" w:uiPriority="72" w:unhideWhenUsed="0"/>
+    <w:lsdException w:name="Colorful Grid Accent 6" w:semiHidden="0" w:uiPriority="73" w:unhideWhenUsed="0"/>
+    <w:lsdException w:name="Subtle Emphasis" w:semiHidden="0" w:uiPriority="19" w:unhideWhenUsed="0" w:qFormat="1"/>
+    <w:lsdException w:name="Intense Emphasis" w:semiHidden="0" w:uiPriority="21" w:unhideWhenUsed="0" w:qFormat="1"/>
+    <w:lsdException w:name="Subtle Reference" w:semiHidden="0" w:uiPriority="31" w:unhideWhenUsed="0" w:qFormat="1"/>
+    <w:lsdException w:name="Intense Reference" w:semiHidden="0" w:uiPriority="32" w:unhideWhenUsed="0" w:qFormat="1"/>
+    <w:lsdException w:name="Book Title" w:semiHidden="0" w:uiPriority="33" w:unhideWhenUsed="0" w:qFormat="1"/>
+    <w:lsdException w:name="Bibliography" w:uiPriority="37"/>
+    <w:lsdException w:name="TOC Heading" w:uiPriority="39" w:qFormat="1"/>
   </w:latentStyles>
-  <w:style w:type="paragraph" w:default="1" w:styleId="1">
+  <w:style w:type="paragraph" w:default="1" w:styleId="Normal">
     <w:name w:val="Normal"/>
     <w:qFormat/>
-    <w:uiPriority w:val="0"/>
+    <w:pPr>
+      <w:spacing w:after="200" w:line="276" w:lineRule="auto"/>
+    </w:pPr>
     <w:rPr>
-      <w:rFonts w:ascii="Cambria" w:hAnsi="Cambria" w:eastAsia="SimSun" w:cs="Times New Roman"/>
+      <w:rFonts w:ascii="Cambria" w:hAnsi="Cambria"/>
       <w:sz w:val="24"/>
       <w:szCs w:val="24"/>
-      <w:lang w:val="en-US" w:eastAsia="en-US" w:bidi="ar-SA"/>
     </w:rPr>
   </w:style>
-  <w:style w:type="character" w:default="1" w:styleId="2">
+  <w:style w:type="character" w:default="1" w:styleId="DefaultParagraphFont">
     <w:name w:val="Default Paragraph Font"/>
+    <w:uiPriority w:val="1"/>
+    <w:semiHidden/>
     <w:unhideWhenUsed/>
-    <w:uiPriority w:val="1"/>
   </w:style>
-  <w:style w:type="table" w:default="1" w:styleId="3">
+  <w:style w:type="table" w:default="1" w:styleId="TableNormal">
     <w:name w:val="Normal Table"/>
+    <w:uiPriority w:val="99"/>
+    <w:semiHidden/>
     <w:unhideWhenUsed/>
-    <w:uiPriority w:val="99"/>
     <w:tblPr>
-      <w:tblStyle w:val="3"/>
-      <w:tblLayout w:type="fixed"/>
+      <w:tblInd w:w="0" w:type="dxa"/>
       <w:tblCellMar>
         <w:top w:w="0" w:type="dxa"/>
         <w:left w:w="108" w:type="dxa"/>
@@ -882,19 +854,212 @@
         <w:right w:w="108" w:type="dxa"/>
       </w:tblCellMar>
     </w:tblPr>
-    <w:tcPr>
-      <w:textDirection w:val="lrTb"/>
-    </w:tcPr>
   </w:style>
-  <w:style w:type="paragraph" w:customStyle="1" w:styleId="4">
-    <w:name w:val="List Paragraph"/>
-    <w:basedOn w:val="1"/>
+  <w:style w:type="numbering" w:default="1" w:styleId="NoList">
+    <w:name w:val="No List"/>
+    <w:uiPriority w:val="99"/>
+    <w:semiHidden/>
+    <w:unhideWhenUsed/>
+  </w:style>
+  <w:style w:type="paragraph" w:customStyle="1" w:styleId="ListParagraph1">
+    <w:name w:val="List Paragraph1"/>
+    <w:basedOn w:val="Normal"/>
+    <w:uiPriority w:val="34"/>
     <w:qFormat/>
-    <w:uiPriority w:val="34"/>
     <w:pPr>
       <w:ind w:left="720"/>
       <w:contextualSpacing/>
     </w:pPr>
+  </w:style>
+</w:styles>
+</file>
+
+<file path=word/stylesWithEffects.xml><?xml version="1.0" encoding="utf-8"?>
+<w:styles xmlns:wpc="http://schemas.microsoft.com/office/word/2010/wordprocessingCanvas" xmlns:mc="http://schemas.openxmlformats.org/markup-compatibility/2006" xmlns:o="urn:schemas-microsoft-com:office:office" xmlns:r="http://schemas.openxmlformats.org/officeDocument/2006/relationships" xmlns:m="http://schemas.openxmlformats.org/officeDocument/2006/math" xmlns:v="urn:schemas-microsoft-com:vml" xmlns:wp14="http://schemas.microsoft.com/office/word/2010/wordprocessingDrawing" xmlns:wp="http://schemas.openxmlformats.org/drawingml/2006/wordprocessingDrawing" xmlns:w10="urn:schemas-microsoft-com:office:word" xmlns:w="http://schemas.openxmlformats.org/wordprocessingml/2006/main" xmlns:w14="http://schemas.microsoft.com/office/word/2010/wordml" xmlns:wpg="http://schemas.microsoft.com/office/word/2010/wordprocessingGroup" xmlns:wpi="http://schemas.microsoft.com/office/word/2010/wordprocessingInk" xmlns:wne="http://schemas.microsoft.com/office/word/2006/wordml" xmlns:wps="http://schemas.microsoft.com/office/word/2010/wordprocessingShape" mc:Ignorable="w14 wp14">
+  <w:docDefaults>
+    <w:rPrDefault>
+      <w:rPr>
+        <w:rFonts w:asciiTheme="minorHAnsi" w:eastAsiaTheme="minorEastAsia" w:hAnsiTheme="minorHAnsi" w:cstheme="minorBidi"/>
+        <w:sz w:val="22"/>
+        <w:szCs w:val="22"/>
+        <w:lang w:val="en-US" w:eastAsia="en-US" w:bidi="ar-SA"/>
+      </w:rPr>
+    </w:rPrDefault>
+    <w:pPrDefault>
+      <w:pPr>
+        <w:spacing w:after="200" w:line="276" w:lineRule="auto"/>
+      </w:pPr>
+    </w:pPrDefault>
+  </w:docDefaults>
+  <w:latentStyles w:defLockedState="0" w:defUIPriority="99" w:defSemiHidden="1" w:defUnhideWhenUsed="1" w:defQFormat="0" w:count="267">
+    <w:lsdException w:name="Normal" w:semiHidden="0" w:uiPriority="0" w:unhideWhenUsed="0" w:qFormat="1"/>
+    <w:lsdException w:name="heading 1" w:semiHidden="0" w:uiPriority="9" w:unhideWhenUsed="0" w:qFormat="1"/>
+    <w:lsdException w:name="heading 2" w:uiPriority="9" w:qFormat="1"/>
+    <w:lsdException w:name="heading 3" w:uiPriority="9" w:qFormat="1"/>
+    <w:lsdException w:name="heading 4" w:uiPriority="9" w:qFormat="1"/>
+    <w:lsdException w:name="heading 5" w:uiPriority="9" w:qFormat="1"/>
+    <w:lsdException w:name="heading 6" w:uiPriority="9" w:qFormat="1"/>
+    <w:lsdException w:name="heading 7" w:uiPriority="9" w:qFormat="1"/>
+    <w:lsdException w:name="heading 8" w:uiPriority="9" w:qFormat="1"/>
+    <w:lsdException w:name="heading 9" w:uiPriority="9" w:qFormat="1"/>
+    <w:lsdException w:name="toc 1" w:uiPriority="39"/>
+    <w:lsdException w:name="toc 2" w:uiPriority="39"/>
+    <w:lsdException w:name="toc 3" w:uiPriority="39"/>
+    <w:lsdException w:name="toc 4" w:uiPriority="39"/>
+    <w:lsdException w:name="toc 5" w:uiPriority="39"/>
+    <w:lsdException w:name="toc 6" w:uiPriority="39"/>
+    <w:lsdException w:name="toc 7" w:uiPriority="39"/>
+    <w:lsdException w:name="toc 8" w:uiPriority="39"/>
+    <w:lsdException w:name="toc 9" w:uiPriority="39"/>
+    <w:lsdException w:name="caption" w:uiPriority="35" w:qFormat="1"/>
+    <w:lsdException w:name="Title" w:semiHidden="0" w:uiPriority="10" w:unhideWhenUsed="0" w:qFormat="1"/>
+    <w:lsdException w:name="Default Paragraph Font" w:uiPriority="1"/>
+    <w:lsdException w:name="Subtitle" w:semiHidden="0" w:uiPriority="11" w:unhideWhenUsed="0" w:qFormat="1"/>
+    <w:lsdException w:name="Strong" w:semiHidden="0" w:uiPriority="22" w:unhideWhenUsed="0" w:qFormat="1"/>
+    <w:lsdException w:name="Emphasis" w:semiHidden="0" w:uiPriority="20" w:unhideWhenUsed="0" w:qFormat="1"/>
+    <w:lsdException w:name="Table Grid" w:semiHidden="0" w:uiPriority="59" w:unhideWhenUsed="0"/>
+    <w:lsdException w:name="Placeholder Text" w:unhideWhenUsed="0"/>
+    <w:lsdException w:name="No Spacing" w:semiHidden="0" w:uiPriority="1" w:unhideWhenUsed="0" w:qFormat="1"/>
+    <w:lsdException w:name="Light Shading" w:semiHidden="0" w:uiPriority="60" w:unhideWhenUsed="0"/>
+    <w:lsdException w:name="Light List" w:semiHidden="0" w:uiPriority="61" w:unhideWhenUsed="0"/>
+    <w:lsdException w:name="Light Grid" w:semiHidden="0" w:uiPriority="62" w:unhideWhenUsed="0"/>
+    <w:lsdException w:name="Medium Shading 1" w:semiHidden="0" w:uiPriority="63" w:unhideWhenUsed="0"/>
+    <w:lsdException w:name="Medium Shading 2" w:semiHidden="0" w:uiPriority="64" w:unhideWhenUsed="0"/>
+    <w:lsdException w:name="Medium List 1" w:semiHidden="0" w:uiPriority="65" w:unhideWhenUsed="0"/>
+    <w:lsdException w:name="Medium List 2" w:semiHidden="0" w:uiPriority="66" w:unhideWhenUsed="0"/>
+    <w:lsdException w:name="Medium Grid 1" w:semiHidden="0" w:uiPriority="67" w:unhideWhenUsed="0"/>
+    <w:lsdException w:name="Medium Grid 2" w:semiHidden="0" w:uiPriority="68" w:unhideWhenUsed="0"/>
+    <w:lsdException w:name="Medium Grid 3" w:semiHidden="0" w:uiPriority="69" w:unhideWhenUsed="0"/>
+    <w:lsdException w:name="Dark List" w:semiHidden="0" w:uiPriority="70" w:unhideWhenUsed="0"/>
+    <w:lsdException w:name="Colorful Shading" w:semiHidden="0" w:uiPriority="71" w:unhideWhenUsed="0"/>
+    <w:lsdException w:name="Colorful List" w:semiHidden="0" w:uiPriority="72" w:unhideWhenUsed="0"/>
+    <w:lsdException w:name="Colorful Grid" w:semiHidden="0" w:uiPriority="73" w:unhideWhenUsed="0"/>
+    <w:lsdException w:name="Light Shading Accent 1" w:semiHidden="0" w:uiPriority="60" w:unhideWhenUsed="0"/>
+    <w:lsdException w:name="Light List Accent 1" w:semiHidden="0" w:uiPriority="61" w:unhideWhenUsed="0"/>
+    <w:lsdException w:name="Light Grid Accent 1" w:semiHidden="0" w:uiPriority="62" w:unhideWhenUsed="0"/>
+    <w:lsdException w:name="Medium Shading 1 Accent 1" w:semiHidden="0" w:uiPriority="63" w:unhideWhenUsed="0"/>
+    <w:lsdException w:name="Medium Shading 2 Accent 1" w:semiHidden="0" w:uiPriority="64" w:unhideWhenUsed="0"/>
+    <w:lsdException w:name="Medium List 1 Accent 1" w:semiHidden="0" w:uiPriority="65" w:unhideWhenUsed="0"/>
+    <w:lsdException w:name="Revision" w:unhideWhenUsed="0"/>
+    <w:lsdException w:name="List Paragraph" w:semiHidden="0" w:uiPriority="34" w:unhideWhenUsed="0" w:qFormat="1"/>
+    <w:lsdException w:name="Quote" w:semiHidden="0" w:uiPriority="29" w:unhideWhenUsed="0" w:qFormat="1"/>
+    <w:lsdException w:name="Intense Quote" w:semiHidden="0" w:uiPriority="30" w:unhideWhenUsed="0" w:qFormat="1"/>
+    <w:lsdException w:name="Medium List 2 Accent 1" w:semiHidden="0" w:uiPriority="66" w:unhideWhenUsed="0"/>
+    <w:lsdException w:name="Medium Grid 1 Accent 1" w:semiHidden="0" w:uiPriority="67" w:unhideWhenUsed="0"/>
+    <w:lsdException w:name="Medium Grid 2 Accent 1" w:semiHidden="0" w:uiPriority="68" w:unhideWhenUsed="0"/>
+    <w:lsdException w:name="Medium Grid 3 Accent 1" w:semiHidden="0" w:uiPriority="69" w:unhideWhenUsed="0"/>
+    <w:lsdException w:name="Dark List Accent 1" w:semiHidden="0" w:uiPriority="70" w:unhideWhenUsed="0"/>
+    <w:lsdException w:name="Colorful Shading Accent 1" w:semiHidden="0" w:uiPriority="71" w:unhideWhenUsed="0"/>
+    <w:lsdException w:name="Colorful List Accent 1" w:semiHidden="0" w:uiPriority="72" w:unhideWhenUsed="0"/>
+    <w:lsdException w:name="Colorful Grid Accent 1" w:semiHidden="0" w:uiPriority="73" w:unhideWhenUsed="0"/>
+    <w:lsdException w:name="Light Shading Accent 2" w:semiHidden="0" w:uiPriority="60" w:unhideWhenUsed="0"/>
+    <w:lsdException w:name="Light List Accent 2" w:semiHidden="0" w:uiPriority="61" w:unhideWhenUsed="0"/>
+    <w:lsdException w:name="Light Grid Accent 2" w:semiHidden="0" w:uiPriority="62" w:unhideWhenUsed="0"/>
+    <w:lsdException w:name="Medium Shading 1 Accent 2" w:semiHidden="0" w:uiPriority="63" w:unhideWhenUsed="0"/>
+    <w:lsdException w:name="Medium Shading 2 Accent 2" w:semiHidden="0" w:uiPriority="64" w:unhideWhenUsed="0"/>
+    <w:lsdException w:name="Medium List 1 Accent 2" w:semiHidden="0" w:uiPriority="65" w:unhideWhenUsed="0"/>
+    <w:lsdException w:name="Medium List 2 Accent 2" w:semiHidden="0" w:uiPriority="66" w:unhideWhenUsed="0"/>
+    <w:lsdException w:name="Medium Grid 1 Accent 2" w:semiHidden="0" w:uiPriority="67" w:unhideWhenUsed="0"/>
+    <w:lsdException w:name="Medium Grid 2 Accent 2" w:semiHidden="0" w:uiPriority="68" w:unhideWhenUsed="0"/>
+    <w:lsdException w:name="Medium Grid 3 Accent 2" w:semiHidden="0" w:uiPriority="69" w:unhideWhenUsed="0"/>
+    <w:lsdException w:name="Dark List Accent 2" w:semiHidden="0" w:uiPriority="70" w:unhideWhenUsed="0"/>
+    <w:lsdException w:name="Colorful Shading Accent 2" w:semiHidden="0" w:uiPriority="71" w:unhideWhenUsed="0"/>
+    <w:lsdException w:name="Colorful List Accent 2" w:semiHidden="0" w:uiPriority="72" w:unhideWhenUsed="0"/>
+    <w:lsdException w:name="Colorful Grid Accent 2" w:semiHidden="0" w:uiPriority="73" w:unhideWhenUsed="0"/>
+    <w:lsdException w:name="Light Shading Accent 3" w:semiHidden="0" w:uiPriority="60" w:unhideWhenUsed="0"/>
+    <w:lsdException w:name="Light List Accent 3" w:semiHidden="0" w:uiPriority="61" w:unhideWhenUsed="0"/>
+    <w:lsdException w:name="Light Grid Accent 3" w:semiHidden="0" w:uiPriority="62" w:unhideWhenUsed="0"/>
+    <w:lsdException w:name="Medium Shading 1 Accent 3" w:semiHidden="0" w:uiPriority="63" w:unhideWhenUsed="0"/>
+    <w:lsdException w:name="Medium Shading 2 Accent 3" w:semiHidden="0" w:uiPriority="64" w:unhideWhenUsed="0"/>
+    <w:lsdException w:name="Medium List 1 Accent 3" w:semiHidden="0" w:uiPriority="65" w:unhideWhenUsed="0"/>
+    <w:lsdException w:name="Medium List 2 Accent 3" w:semiHidden="0" w:uiPriority="66" w:unhideWhenUsed="0"/>
+    <w:lsdException w:name="Medium Grid 1 Accent 3" w:semiHidden="0" w:uiPriority="67" w:unhideWhenUsed="0"/>
+    <w:lsdException w:name="Medium Grid 2 Accent 3" w:semiHidden="0" w:uiPriority="68" w:unhideWhenUsed="0"/>
+    <w:lsdException w:name="Medium Grid 3 Accent 3" w:semiHidden="0" w:uiPriority="69" w:unhideWhenUsed="0"/>
+    <w:lsdException w:name="Dark List Accent 3" w:semiHidden="0" w:uiPriority="70" w:unhideWhenUsed="0"/>
+    <w:lsdException w:name="Colorful Shading Accent 3" w:semiHidden="0" w:uiPriority="71" w:unhideWhenUsed="0"/>
+    <w:lsdException w:name="Colorful List Accent 3" w:semiHidden="0" w:uiPriority="72" w:unhideWhenUsed="0"/>
+    <w:lsdException w:name="Colorful Grid Accent 3" w:semiHidden="0" w:uiPriority="73" w:unhideWhenUsed="0"/>
+    <w:lsdException w:name="Light Shading Accent 4" w:semiHidden="0" w:uiPriority="60" w:unhideWhenUsed="0"/>
+    <w:lsdException w:name="Light List Accent 4" w:semiHidden="0" w:uiPriority="61" w:unhideWhenUsed="0"/>
+    <w:lsdException w:name="Light Grid Accent 4" w:semiHidden="0" w:uiPriority="62" w:unhideWhenUsed="0"/>
+    <w:lsdException w:name="Medium Shading 1 Accent 4" w:semiHidden="0" w:uiPriority="63" w:unhideWhenUsed="0"/>
+    <w:lsdException w:name="Medium Shading 2 Accent 4" w:semiHidden="0" w:uiPriority="64" w:unhideWhenUsed="0"/>
+    <w:lsdException w:name="Medium List 1 Accent 4" w:semiHidden="0" w:uiPriority="65" w:unhideWhenUsed="0"/>
+    <w:lsdException w:name="Medium List 2 Accent 4" w:semiHidden="0" w:uiPriority="66" w:unhideWhenUsed="0"/>
+    <w:lsdException w:name="Medium Grid 1 Accent 4" w:semiHidden="0" w:uiPriority="67" w:unhideWhenUsed="0"/>
+    <w:lsdException w:name="Medium Grid 2 Accent 4" w:semiHidden="0" w:uiPriority="68" w:unhideWhenUsed="0"/>
+    <w:lsdException w:name="Medium Grid 3 Accent 4" w:semiHidden="0" w:uiPriority="69" w:unhideWhenUsed="0"/>
+    <w:lsdException w:name="Dark List Accent 4" w:semiHidden="0" w:uiPriority="70" w:unhideWhenUsed="0"/>
+    <w:lsdException w:name="Colorful Shading Accent 4" w:semiHidden="0" w:uiPriority="71" w:unhideWhenUsed="0"/>
+    <w:lsdException w:name="Colorful List Accent 4" w:semiHidden="0" w:uiPriority="72" w:unhideWhenUsed="0"/>
+    <w:lsdException w:name="Colorful Grid Accent 4" w:semiHidden="0" w:uiPriority="73" w:unhideWhenUsed="0"/>
+    <w:lsdException w:name="Light Shading Accent 5" w:semiHidden="0" w:uiPriority="60" w:unhideWhenUsed="0"/>
+    <w:lsdException w:name="Light List Accent 5" w:semiHidden="0" w:uiPriority="61" w:unhideWhenUsed="0"/>
+    <w:lsdException w:name="Light Grid Accent 5" w:semiHidden="0" w:uiPriority="62" w:unhideWhenUsed="0"/>
+    <w:lsdException w:name="Medium Shading 1 Accent 5" w:semiHidden="0" w:uiPriority="63" w:unhideWhenUsed="0"/>
+    <w:lsdException w:name="Medium Shading 2 Accent 5" w:semiHidden="0" w:uiPriority="64" w:unhideWhenUsed="0"/>
+    <w:lsdException w:name="Medium List 1 Accent 5" w:semiHidden="0" w:uiPriority="65" w:unhideWhenUsed="0"/>
+    <w:lsdException w:name="Medium List 2 Accent 5" w:semiHidden="0" w:uiPriority="66" w:unhideWhenUsed="0"/>
+    <w:lsdException w:name="Medium Grid 1 Accent 5" w:semiHidden="0" w:uiPriority="67" w:unhideWhenUsed="0"/>
+    <w:lsdException w:name="Medium Grid 2 Accent 5" w:semiHidden="0" w:uiPriority="68" w:unhideWhenUsed="0"/>
+    <w:lsdException w:name="Medium Grid 3 Accent 5" w:semiHidden="0" w:uiPriority="69" w:unhideWhenUsed="0"/>
+    <w:lsdException w:name="Dark List Accent 5" w:semiHidden="0" w:uiPriority="70" w:unhideWhenUsed="0"/>
+    <w:lsdException w:name="Colorful Shading Accent 5" w:semiHidden="0" w:uiPriority="71" w:unhideWhenUsed="0"/>
+    <w:lsdException w:name="Colorful List Accent 5" w:semiHidden="0" w:uiPriority="72" w:unhideWhenUsed="0"/>
+    <w:lsdException w:name="Colorful Grid Accent 5" w:semiHidden="0" w:uiPriority="73" w:unhideWhenUsed="0"/>
+    <w:lsdException w:name="Light Shading Accent 6" w:semiHidden="0" w:uiPriority="60" w:unhideWhenUsed="0"/>
+    <w:lsdException w:name="Light List Accent 6" w:semiHidden="0" w:uiPriority="61" w:unhideWhenUsed="0"/>
+    <w:lsdException w:name="Light Grid Accent 6" w:semiHidden="0" w:uiPriority="62" w:unhideWhenUsed="0"/>
+    <w:lsdException w:name="Medium Shading 1 Accent 6" w:semiHidden="0" w:uiPriority="63" w:unhideWhenUsed="0"/>
+    <w:lsdException w:name="Medium Shading 2 Accent 6" w:semiHidden="0" w:uiPriority="64" w:unhideWhenUsed="0"/>
+    <w:lsdException w:name="Medium List 1 Accent 6" w:semiHidden="0" w:uiPriority="65" w:unhideWhenUsed="0"/>
+    <w:lsdException w:name="Medium List 2 Accent 6" w:semiHidden="0" w:uiPriority="66" w:unhideWhenUsed="0"/>
+    <w:lsdException w:name="Medium Grid 1 Accent 6" w:semiHidden="0" w:uiPriority="67" w:unhideWhenUsed="0"/>
+    <w:lsdException w:name="Medium Grid 2 Accent 6" w:semiHidden="0" w:uiPriority="68" w:unhideWhenUsed="0"/>
+    <w:lsdException w:name="Medium Grid 3 Accent 6" w:semiHidden="0" w:uiPriority="69" w:unhideWhenUsed="0"/>
+    <w:lsdException w:name="Dark List Accent 6" w:semiHidden="0" w:uiPriority="70" w:unhideWhenUsed="0"/>
+    <w:lsdException w:name="Colorful Shading Accent 6" w:semiHidden="0" w:uiPriority="71" w:unhideWhenUsed="0"/>
+    <w:lsdException w:name="Colorful List Accent 6" w:semiHidden="0" w:uiPriority="72" w:unhideWhenUsed="0"/>
+    <w:lsdException w:name="Colorful Grid Accent 6" w:semiHidden="0" w:uiPriority="73" w:unhideWhenUsed="0"/>
+    <w:lsdException w:name="Subtle Emphasis" w:semiHidden="0" w:uiPriority="19" w:unhideWhenUsed="0" w:qFormat="1"/>
+    <w:lsdException w:name="Intense Emphasis" w:semiHidden="0" w:uiPriority="21" w:unhideWhenUsed="0" w:qFormat="1"/>
+    <w:lsdException w:name="Subtle Reference" w:semiHidden="0" w:uiPriority="31" w:unhideWhenUsed="0" w:qFormat="1"/>
+    <w:lsdException w:name="Intense Reference" w:semiHidden="0" w:uiPriority="32" w:unhideWhenUsed="0" w:qFormat="1"/>
+    <w:lsdException w:name="Book Title" w:semiHidden="0" w:uiPriority="33" w:unhideWhenUsed="0" w:qFormat="1"/>
+    <w:lsdException w:name="Bibliography" w:uiPriority="37"/>
+    <w:lsdException w:name="TOC Heading" w:uiPriority="39" w:qFormat="1"/>
+  </w:latentStyles>
+  <w:style w:type="paragraph" w:default="1" w:styleId="Normal">
+    <w:name w:val="Normal"/>
+    <w:qFormat/>
+  </w:style>
+  <w:style w:type="character" w:default="1" w:styleId="DefaultParagraphFont">
+    <w:name w:val="Default Paragraph Font"/>
+    <w:uiPriority w:val="1"/>
+    <w:semiHidden/>
+    <w:unhideWhenUsed/>
+  </w:style>
+  <w:style w:type="table" w:default="1" w:styleId="TableNormal">
+    <w:name w:val="Normal Table"/>
+    <w:uiPriority w:val="99"/>
+    <w:semiHidden/>
+    <w:unhideWhenUsed/>
+    <w:tblPr>
+      <w:tblInd w:w="0" w:type="dxa"/>
+      <w:tblCellMar>
+        <w:top w:w="0" w:type="dxa"/>
+        <w:left w:w="108" w:type="dxa"/>
+        <w:bottom w:w="0" w:type="dxa"/>
+        <w:right w:w="108" w:type="dxa"/>
+      </w:tblCellMar>
+    </w:tblPr>
+  </w:style>
+  <w:style w:type="numbering" w:default="1" w:styleId="NoList">
+    <w:name w:val="No List"/>
+    <w:uiPriority w:val="99"/>
+    <w:semiHidden/>
+    <w:unhideWhenUsed/>
   </w:style>
 </w:styles>
 </file>

</xml_diff>